<commit_message>
add project trigonometric funtion
</commit_message>
<xml_diff>
--- a/matlab-cheatsheet.docx
+++ b/matlab-cheatsheet.docx
@@ -5916,6 +5916,40 @@
     </w:p>
     <w:p>
       <w:pPr>
+        <w:pStyle w:val="ListParagraph"/>
+        <w:numPr>
+          <w:ilvl w:val="0"/>
+          <w:numId w:val="9"/>
+        </w:numPr>
+      </w:pPr>
+      <w:r>
+        <w:t xml:space="preserve">Method as Var: </w:t>
+      </w:r>
+      <w:proofErr w:type="spellStart"/>
+      <w:proofErr w:type="gramStart"/>
+      <w:r>
+        <w:rPr>
+          <w:rStyle w:val="codeInLineChar"/>
+        </w:rPr>
+        <w:t>feval</w:t>
+      </w:r>
+      <w:proofErr w:type="spellEnd"/>
+      <w:r>
+        <w:rPr>
+          <w:rStyle w:val="codeInLineChar"/>
+        </w:rPr>
+        <w:t>(</w:t>
+      </w:r>
+      <w:proofErr w:type="gramEnd"/>
+      <w:r>
+        <w:rPr>
+          <w:rStyle w:val="codeInLineChar"/>
+        </w:rPr>
+        <w:t>method, arg1, …)</w:t>
+      </w:r>
+    </w:p>
+    <w:p>
+      <w:pPr>
         <w:pStyle w:val="sectiontitle0"/>
       </w:pPr>
       <w:r>
@@ -6071,6 +6105,8 @@
       <w:r>
         <w:t>')</w:t>
       </w:r>
+      <w:bookmarkStart w:id="1" w:name="_GoBack"/>
+      <w:bookmarkEnd w:id="1"/>
     </w:p>
     <w:p>
       <w:pPr>
@@ -6438,10 +6474,7 @@
         <w:pStyle w:val="sectiontitle0"/>
       </w:pPr>
       <w:r>
-        <w:t xml:space="preserve">MATLAB </w:t>
-      </w:r>
-      <w:r>
-        <w:t>OOP</w:t>
+        <w:t>MATLAB OOP</w:t>
       </w:r>
     </w:p>
     <w:p>
@@ -6547,10 +6580,7 @@
         <w:ind w:left="0" w:firstLine="0"/>
       </w:pPr>
       <w:r>
-        <w:t xml:space="preserve">          </w:t>
-      </w:r>
-      <w:r>
-        <w:t>properties</w:t>
+        <w:t xml:space="preserve">          properties</w:t>
       </w:r>
       <w:r>
         <w:tab/>
@@ -6559,52 +6589,38 @@
         <w:tab/>
         <w:t># instance vars</w:t>
       </w:r>
-      <w:bookmarkStart w:id="1" w:name="_GoBack"/>
-      <w:bookmarkEnd w:id="1"/>
-    </w:p>
-    <w:p>
-      <w:pPr>
-        <w:pStyle w:val="code"/>
-        <w:ind w:left="0" w:firstLine="0"/>
-        <w:rPr>
-          <w:rFonts w:hint="eastAsia"/>
-        </w:rPr>
-      </w:pPr>
-      <w:r>
-        <w:t xml:space="preserve">                    </w:t>
-      </w:r>
-      <w:r>
-        <w:t>var;</w:t>
-      </w:r>
-    </w:p>
-    <w:p>
-      <w:pPr>
-        <w:pStyle w:val="code"/>
-        <w:ind w:left="0" w:firstLine="0"/>
-      </w:pPr>
-      <w:r>
-        <w:t xml:space="preserve">          </w:t>
-      </w:r>
-      <w:r>
-        <w:t>end</w:t>
-      </w:r>
-    </w:p>
-    <w:p>
-      <w:pPr>
-        <w:pStyle w:val="code"/>
-        <w:ind w:left="0" w:firstLine="0"/>
-      </w:pPr>
-    </w:p>
-    <w:p>
-      <w:pPr>
-        <w:pStyle w:val="code"/>
-        <w:ind w:left="0" w:firstLine="0"/>
-      </w:pPr>
-      <w:r>
-        <w:t xml:space="preserve">          </w:t>
-      </w:r>
-      <w:r>
-        <w:t>methods</w:t>
+    </w:p>
+    <w:p>
+      <w:pPr>
+        <w:pStyle w:val="code"/>
+        <w:ind w:left="0" w:firstLine="0"/>
+      </w:pPr>
+      <w:r>
+        <w:t xml:space="preserve">                    var;</w:t>
+      </w:r>
+    </w:p>
+    <w:p>
+      <w:pPr>
+        <w:pStyle w:val="code"/>
+        <w:ind w:left="0" w:firstLine="0"/>
+      </w:pPr>
+      <w:r>
+        <w:t xml:space="preserve">          end</w:t>
+      </w:r>
+    </w:p>
+    <w:p>
+      <w:pPr>
+        <w:pStyle w:val="code"/>
+        <w:ind w:left="0" w:firstLine="0"/>
+      </w:pPr>
+    </w:p>
+    <w:p>
+      <w:pPr>
+        <w:pStyle w:val="code"/>
+        <w:ind w:left="0" w:firstLine="0"/>
+      </w:pPr>
+      <w:r>
+        <w:t xml:space="preserve">          methods</w:t>
       </w:r>
       <w:r>
         <w:tab/>
@@ -6620,10 +6636,7 @@
         <w:ind w:left="0" w:firstLine="0"/>
       </w:pPr>
       <w:r>
-        <w:t xml:space="preserve">                    </w:t>
-      </w:r>
-      <w:r>
-        <w:t>function self = set(</w:t>
+        <w:t xml:space="preserve">                    function self = set(</w:t>
       </w:r>
       <w:proofErr w:type="spellStart"/>
       <w:r>
@@ -6665,40 +6678,31 @@
         <w:ind w:left="0" w:firstLine="0"/>
       </w:pPr>
       <w:r>
-        <w:t xml:space="preserve">                    </w:t>
-      </w:r>
-      <w:r>
-        <w:t>end</w:t>
-      </w:r>
-    </w:p>
-    <w:p>
-      <w:pPr>
-        <w:pStyle w:val="code"/>
-        <w:ind w:left="0" w:firstLine="0"/>
-      </w:pPr>
-      <w:r>
-        <w:t xml:space="preserve">          </w:t>
-      </w:r>
-      <w:r>
-        <w:t>end</w:t>
-      </w:r>
-    </w:p>
-    <w:p>
-      <w:pPr>
-        <w:pStyle w:val="code"/>
-        <w:ind w:left="0" w:firstLine="0"/>
-      </w:pPr>
-    </w:p>
-    <w:p>
-      <w:pPr>
-        <w:pStyle w:val="code"/>
-        <w:ind w:left="0" w:firstLine="0"/>
-      </w:pPr>
-      <w:r>
-        <w:t xml:space="preserve">          methods</w:t>
-      </w:r>
-      <w:r>
-        <w:t xml:space="preserve"> (Static = true)</w:t>
+        <w:t xml:space="preserve">                    end</w:t>
+      </w:r>
+    </w:p>
+    <w:p>
+      <w:pPr>
+        <w:pStyle w:val="code"/>
+        <w:ind w:left="0" w:firstLine="0"/>
+      </w:pPr>
+      <w:r>
+        <w:t xml:space="preserve">          end</w:t>
+      </w:r>
+    </w:p>
+    <w:p>
+      <w:pPr>
+        <w:pStyle w:val="code"/>
+        <w:ind w:left="0" w:firstLine="0"/>
+      </w:pPr>
+    </w:p>
+    <w:p>
+      <w:pPr>
+        <w:pStyle w:val="code"/>
+        <w:ind w:left="0" w:firstLine="0"/>
+      </w:pPr>
+      <w:r>
+        <w:t xml:space="preserve">          methods (Static = true)</w:t>
       </w:r>
       <w:r>
         <w:tab/>
@@ -6711,10 +6715,7 @@
         <w:ind w:left="0" w:firstLine="0"/>
       </w:pPr>
       <w:r>
-        <w:t xml:space="preserve">                    </w:t>
-      </w:r>
-      <w:r>
-        <w:t xml:space="preserve">function </w:t>
+        <w:t xml:space="preserve">                    function </w:t>
       </w:r>
       <w:proofErr w:type="spellStart"/>
       <w:r>
@@ -6767,36 +6768,24 @@
       <w:pPr>
         <w:pStyle w:val="code"/>
         <w:ind w:left="0" w:firstLine="0"/>
-        <w:rPr>
-          <w:rFonts w:hint="eastAsia"/>
-        </w:rPr>
-      </w:pPr>
-      <w:r>
-        <w:t xml:space="preserve">                    </w:t>
-      </w:r>
-      <w:r>
-        <w:t>end</w:t>
-      </w:r>
-    </w:p>
-    <w:p>
-      <w:pPr>
-        <w:pStyle w:val="code"/>
-        <w:ind w:left="0" w:firstLine="0"/>
-      </w:pPr>
-      <w:r>
-        <w:t xml:space="preserve">          </w:t>
-      </w:r>
-      <w:r>
-        <w:t>end</w:t>
-      </w:r>
-    </w:p>
-    <w:p>
-      <w:pPr>
-        <w:pStyle w:val="code"/>
-        <w:ind w:left="0" w:firstLine="0"/>
-        <w:rPr>
-          <w:rFonts w:hint="eastAsia"/>
-        </w:rPr>
+      </w:pPr>
+      <w:r>
+        <w:t xml:space="preserve">                    end</w:t>
+      </w:r>
+    </w:p>
+    <w:p>
+      <w:pPr>
+        <w:pStyle w:val="code"/>
+        <w:ind w:left="0" w:firstLine="0"/>
+      </w:pPr>
+      <w:r>
+        <w:t xml:space="preserve">          end</w:t>
+      </w:r>
+    </w:p>
+    <w:p>
+      <w:pPr>
+        <w:pStyle w:val="code"/>
+        <w:ind w:left="0" w:firstLine="0"/>
       </w:pPr>
       <w:r>
         <w:t>end</w:t>
@@ -6958,19 +6947,11 @@
         <w:ind w:left="0" w:firstLine="0"/>
       </w:pPr>
       <w:r>
-        <w:t xml:space="preserve">          </w:t>
-      </w:r>
-      <w:r>
-        <w:t xml:space="preserve">properties </w:t>
-      </w:r>
-      <w:r>
-        <w:tab/>
-      </w:r>
-      <w:r>
-        <w:t xml:space="preserve">% </w:t>
-      </w:r>
-      <w:r>
-        <w:t>instance var</w:t>
+        <w:t xml:space="preserve">          properties </w:t>
+      </w:r>
+      <w:r>
+        <w:tab/>
+        <w:t>% instance var</w:t>
       </w:r>
     </w:p>
     <w:p>
@@ -6986,10 +6967,7 @@
         <w:pStyle w:val="code"/>
       </w:pPr>
       <w:r>
-        <w:t xml:space="preserve">          age</w:t>
-      </w:r>
-      <w:r>
-        <w:t>;</w:t>
+        <w:t xml:space="preserve">          age;</w:t>
       </w:r>
     </w:p>
     <w:p>
@@ -7022,12 +7000,7 @@
       </w:r>
       <w:r>
         <w:tab/>
-      </w:r>
-      <w:r>
-        <w:t xml:space="preserve">% </w:t>
-      </w:r>
-      <w:r>
-        <w:t>instance method</w:t>
+        <w:t>% instance method</w:t>
       </w:r>
     </w:p>
     <w:p>
@@ -7050,8 +7023,6 @@
       </w:r>
       <w:r>
         <w:tab/>
-      </w:r>
-      <w:r>
         <w:t>% constructor</w:t>
       </w:r>
     </w:p>
@@ -10020,7 +9991,7 @@
 </file>
 
 <file path=customXml/itemProps1.xml><?xml version="1.0" encoding="utf-8"?>
-<ds:datastoreItem xmlns:ds="http://schemas.openxmlformats.org/officeDocument/2006/customXml" ds:itemID="{6AA58894-B7C6-4D69-A61F-3919F250D255}">
+<ds:datastoreItem xmlns:ds="http://schemas.openxmlformats.org/officeDocument/2006/customXml" ds:itemID="{94F33849-62F0-46B5-84EF-848C0F143B1C}">
   <ds:schemaRefs>
     <ds:schemaRef ds:uri="http://schemas.openxmlformats.org/officeDocument/2006/bibliography"/>
   </ds:schemaRefs>

</xml_diff>